<commit_message>
update HD_DP_Documentation 18-09-2018 11:23AM
</commit_message>
<xml_diff>
--- a/HD_DemandPlanning_Documentation.docx
+++ b/HD_DemandPlanning_Documentation.docx
@@ -4628,10 +4628,7 @@
       </w:pPr>
     </w:p>
     <w:p/>
-    <w:p>
-      <w:bookmarkStart w:id="0" w:name="_GoBack"/>
-      <w:bookmarkEnd w:id="0"/>
-    </w:p>
+    <w:p/>
     <w:p>
       <w:pPr>
         <w:ind w:hanging="142"/>
@@ -4659,14 +4656,6 @@
     <w:p>
       <w:pPr>
         <w:ind w:hanging="142"/>
-      </w:pPr>
-      <w:r>
-        <w:t>To chop off history or just allow 36 month history is not ideal solution as spike might happened in between.</w:t>
-      </w:r>
-    </w:p>
-    <w:p>
-      <w:pPr>
-        <w:ind w:hanging="142"/>
         <w:rPr>
           <w:color w:val="FF0000"/>
         </w:rPr>
@@ -4676,6 +4665,21 @@
           <w:color w:val="FF0000"/>
           <w:highlight w:val="yellow"/>
         </w:rPr>
+        <w:t>To chop off history or just allow 36 month history is not ideal solution as spike might happened in between.</w:t>
+      </w:r>
+    </w:p>
+    <w:p>
+      <w:pPr>
+        <w:ind w:hanging="142"/>
+        <w:rPr>
+          <w:color w:val="FF0000"/>
+        </w:rPr>
+      </w:pPr>
+      <w:r>
+        <w:rPr>
+          <w:color w:val="FF0000"/>
+          <w:highlight w:val="yellow"/>
+        </w:rPr>
         <w:t>You should not change actual sales</w:t>
       </w:r>
       <w:r>
@@ -4684,6 +4688,37 @@
         </w:rPr>
         <w:t xml:space="preserve"> </w:t>
       </w:r>
+    </w:p>
+    <w:p>
+      <w:pPr>
+        <w:ind w:hanging="142"/>
+        <w:rPr>
+          <w:color w:val="FF0000"/>
+        </w:rPr>
+      </w:pPr>
+      <w:r>
+        <w:rPr>
+          <w:color w:val="FF0000"/>
+          <w:highlight w:val="yellow"/>
+        </w:rPr>
+        <w:t>The purpose is to create accurate forecast not to change the history, we can use history as a guide</w:t>
+      </w:r>
+    </w:p>
+    <w:p>
+      <w:pPr>
+        <w:ind w:hanging="142"/>
+        <w:rPr>
+          <w:color w:val="FF0000"/>
+        </w:rPr>
+      </w:pPr>
+    </w:p>
+    <w:p>
+      <w:pPr>
+        <w:ind w:hanging="142"/>
+        <w:rPr>
+          <w:color w:val="FF0000"/>
+        </w:rPr>
+      </w:pPr>
     </w:p>
     <w:p>
       <w:pPr>
@@ -4957,7 +4992,15 @@
         <w:rPr>
           <w:color w:val="FF0000"/>
         </w:rPr>
-        <w:t>$60040.71</w:t>
+        <w:t>$6004</w:t>
+      </w:r>
+      <w:bookmarkStart w:id="0" w:name="_GoBack"/>
+      <w:bookmarkEnd w:id="0"/>
+      <w:r>
+        <w:rPr>
+          <w:color w:val="FF0000"/>
+        </w:rPr>
+        <w:t>0.71</w:t>
       </w:r>
     </w:p>
     <w:p>
@@ -5001,6 +5044,27 @@
       </w:r>
       <w:r>
         <w:t>wrong business decision.</w:t>
+      </w:r>
+    </w:p>
+    <w:p>
+      <w:pPr>
+        <w:ind w:hanging="142"/>
+      </w:pPr>
+      <w:r>
+        <w:rPr>
+          <w:color w:val="FF0000"/>
+          <w:highlight w:val="yellow"/>
+        </w:rPr>
+        <w:t>When we forecast on high level using aggregated</w:t>
+      </w:r>
+      <w:r>
+        <w:rPr>
+          <w:color w:val="FF0000"/>
+        </w:rPr>
+        <w:t xml:space="preserve"> </w:t>
+      </w:r>
+      <w:r>
+        <w:t>values if we deliberately reduce or increase actual sales, we are actually creating a wrong base to start hence forecast on which based on these history will be distorted as well.</w:t>
       </w:r>
     </w:p>
     <w:p>
@@ -5117,17 +5181,7 @@
           <w:sz w:val="25"/>
           <w:szCs w:val="25"/>
         </w:rPr>
-        <w:t>Improving  Servic</w:t>
-      </w:r>
-      <w:r>
-        <w:rPr>
-          <w:rFonts w:ascii="Arial" w:hAnsi="Arial" w:cs="Arial"/>
-          <w:b/>
-          <w:bCs/>
-          <w:sz w:val="25"/>
-          <w:szCs w:val="25"/>
-        </w:rPr>
-        <w:t>e</w:t>
+        <w:t>Improving  Service</w:t>
       </w:r>
       <w:proofErr w:type="gramEnd"/>
     </w:p>
@@ -5208,71 +5262,7 @@
           <w:sz w:val="16"/>
           <w:szCs w:val="16"/>
         </w:rPr>
-        <w:t xml:space="preserve">  don’t  like  the  “F”  word.  But  let’s  face  facts  –</w:t>
-      </w:r>
-      <w:r>
-        <w:rPr>
-          <w:rFonts w:ascii="Arial" w:hAnsi="Arial" w:cs="Arial"/>
-          <w:sz w:val="16"/>
-          <w:szCs w:val="16"/>
-        </w:rPr>
-        <w:t xml:space="preserve"> </w:t>
-      </w:r>
-      <w:r>
-        <w:rPr>
-          <w:rFonts w:ascii="Arial" w:hAnsi="Arial" w:cs="Arial"/>
-          <w:sz w:val="16"/>
-          <w:szCs w:val="16"/>
-        </w:rPr>
-        <w:t>every  make</w:t>
-      </w:r>
-      <w:r>
-        <w:rPr>
-          <w:rFonts w:ascii="Arial" w:hAnsi="Arial" w:cs="Arial"/>
-          <w:sz w:val="16"/>
-          <w:szCs w:val="16"/>
-        </w:rPr>
-        <w:t>-t</w:t>
-      </w:r>
-      <w:r>
-        <w:rPr>
-          <w:rFonts w:ascii="Arial" w:hAnsi="Arial" w:cs="Arial"/>
-          <w:sz w:val="16"/>
-          <w:szCs w:val="16"/>
-        </w:rPr>
-        <w:t>o</w:t>
-      </w:r>
-      <w:r>
-        <w:rPr>
-          <w:rFonts w:ascii="Arial" w:hAnsi="Arial" w:cs="Arial"/>
-          <w:sz w:val="16"/>
-          <w:szCs w:val="16"/>
-        </w:rPr>
-        <w:t>-</w:t>
-      </w:r>
-      <w:r>
-        <w:rPr>
-          <w:rFonts w:ascii="Arial" w:hAnsi="Arial" w:cs="Arial"/>
-          <w:sz w:val="16"/>
-          <w:szCs w:val="16"/>
-        </w:rPr>
-        <w:t>stock  or  purchase</w:t>
-      </w:r>
-      <w:r>
-        <w:rPr>
-          <w:rFonts w:ascii="Arial" w:hAnsi="Arial" w:cs="Arial"/>
-          <w:sz w:val="16"/>
-          <w:szCs w:val="16"/>
-        </w:rPr>
-        <w:t>-t</w:t>
-      </w:r>
-      <w:r>
-        <w:rPr>
-          <w:rFonts w:ascii="Arial" w:hAnsi="Arial" w:cs="Arial"/>
-          <w:sz w:val="16"/>
-          <w:szCs w:val="16"/>
-        </w:rPr>
-        <w:t xml:space="preserve">o-stock  company  forecasts,  admittedly  with  differing  degrees  of  formality.  Even  if  your  production rules  are  “make  what  we  sold  yesterday”  or  “replenish  up  to  x,”  a  forward-looking  view  of  demand  is  implicit  in  determining  how  much  to  buy  and  keep  on  hand.  </w:t>
+        <w:t xml:space="preserve">  don’t  like  the  “F”  word.  But  let’s  face  facts  – every  make-to-stock  or  purchase-to-stock  company  forecasts,  admittedly  with  differing  degrees  of  formality.  Even  if  your  production rules  are  “make  what  we  sold  yesterday”  or  “replenish  up  to  x,”  a  forward-looking  view  of  demand  is  implicit  in  determining  how  much  to  buy  and  keep  on  hand.  </w:t>
       </w:r>
       <w:r>
         <w:rPr>
@@ -5289,39 +5279,7 @@
           <w:sz w:val="16"/>
           <w:szCs w:val="16"/>
         </w:rPr>
-        <w:t xml:space="preserve">  Often,  improvement  efforts  start  with</w:t>
-      </w:r>
-      <w:r>
-        <w:rPr>
-          <w:rFonts w:ascii="Arial" w:hAnsi="Arial" w:cs="Arial"/>
-          <w:sz w:val="16"/>
-          <w:szCs w:val="16"/>
-        </w:rPr>
-        <w:t xml:space="preserve"> </w:t>
-      </w:r>
-      <w:r>
-        <w:rPr>
-          <w:rFonts w:ascii="Arial" w:hAnsi="Arial" w:cs="Arial"/>
-          <w:sz w:val="16"/>
-          <w:szCs w:val="16"/>
-        </w:rPr>
-        <w:t>the  mathematical  forecasting  method,  e.g.,  –</w:t>
-      </w:r>
-      <w:r>
-        <w:rPr>
-          <w:rFonts w:ascii="Arial" w:hAnsi="Arial" w:cs="Arial"/>
-          <w:sz w:val="16"/>
-          <w:szCs w:val="16"/>
-        </w:rPr>
-        <w:t xml:space="preserve"> </w:t>
-      </w:r>
-      <w:r>
-        <w:rPr>
-          <w:rFonts w:ascii="Arial" w:hAnsi="Arial" w:cs="Arial"/>
-          <w:sz w:val="16"/>
-          <w:szCs w:val="16"/>
-        </w:rPr>
-        <w:t xml:space="preserve">exponential  smoothing  vs.  </w:t>
+        <w:t xml:space="preserve">  Often,  improvement  efforts  start  with the  mathematical  forecasting  method,  e.g.,  – exponential  smoothing  vs.  </w:t>
       </w:r>
       <w:proofErr w:type="gramStart"/>
       <w:r>
@@ -5567,23 +5525,7 @@
           <w:sz w:val="16"/>
           <w:szCs w:val="16"/>
         </w:rPr>
-        <w:t xml:space="preserve">  –</w:t>
-      </w:r>
-      <w:r>
-        <w:rPr>
-          <w:rFonts w:ascii="Arial" w:hAnsi="Arial" w:cs="Arial"/>
-          <w:sz w:val="16"/>
-          <w:szCs w:val="16"/>
-        </w:rPr>
-        <w:t xml:space="preserve"> </w:t>
-      </w:r>
-      <w:r>
-        <w:rPr>
-          <w:rFonts w:ascii="Arial" w:hAnsi="Arial" w:cs="Arial"/>
-          <w:sz w:val="16"/>
-          <w:szCs w:val="16"/>
-        </w:rPr>
-        <w:t xml:space="preserve">garbage  in,  garbage  out.  </w:t>
+        <w:t xml:space="preserve">  – garbage  in,  garbage  out.  </w:t>
       </w:r>
       <w:proofErr w:type="gramStart"/>
       <w:r>
@@ -6117,21 +6059,7 @@
           <w:sz w:val="20"/>
           <w:szCs w:val="14"/>
         </w:rPr>
-        <w:t xml:space="preserve">  have  a  high  forecast  error</w:t>
-      </w:r>
-      <w:r>
-        <w:rPr>
-          <w:sz w:val="20"/>
-          <w:szCs w:val="14"/>
-        </w:rPr>
-        <w:t xml:space="preserve"> . </w:t>
-      </w:r>
-      <w:r>
-        <w:rPr>
-          <w:sz w:val="20"/>
-          <w:szCs w:val="14"/>
-        </w:rPr>
-        <w:t xml:space="preserve">After  you  identify  exceptional  </w:t>
+        <w:t xml:space="preserve">  have  a  high  forecast  error . After  you  identify  exceptional  </w:t>
       </w:r>
       <w:proofErr w:type="spellStart"/>
       <w:r>
@@ -6743,6 +6671,7 @@
           <w:sz w:val="20"/>
           <w:szCs w:val="14"/>
         </w:rPr>
+        <w:lastRenderedPageBreak/>
         <w:t>Unusual  competitor</w:t>
       </w:r>
       <w:proofErr w:type="gramEnd"/>

</xml_diff>

<commit_message>
updated 21-11-2018, Standard deviation Vs Service level in Safety stock calculation
</commit_message>
<xml_diff>
--- a/HD_DemandPlanning_Documentation.docx
+++ b/HD_DemandPlanning_Documentation.docx
@@ -4992,15 +4992,7 @@
         <w:rPr>
           <w:color w:val="FF0000"/>
         </w:rPr>
-        <w:t>$6004</w:t>
-      </w:r>
-      <w:bookmarkStart w:id="0" w:name="_GoBack"/>
-      <w:bookmarkEnd w:id="0"/>
-      <w:r>
-        <w:rPr>
-          <w:color w:val="FF0000"/>
-        </w:rPr>
-        <w:t>0.71</w:t>
+        <w:t>$60040.71</w:t>
       </w:r>
     </w:p>
     <w:p>
@@ -6796,6 +6788,248 @@
       <w:pPr>
         <w:rPr>
           <w:color w:val="FF0000"/>
+        </w:rPr>
+      </w:pPr>
+    </w:p>
+    <w:p>
+      <w:pPr>
+        <w:rPr>
+          <w:color w:val="FF0000"/>
+        </w:rPr>
+      </w:pPr>
+    </w:p>
+    <w:p>
+      <w:pPr>
+        <w:rPr>
+          <w:color w:val="FF0000"/>
+        </w:rPr>
+      </w:pPr>
+      <w:r>
+        <w:rPr>
+          <w:color w:val="FF0000"/>
+        </w:rPr>
+        <w:t>--</w:t>
+      </w:r>
+    </w:p>
+    <w:p>
+      <w:pPr>
+        <w:rPr>
+          <w:color w:val="FF0000"/>
+        </w:rPr>
+      </w:pPr>
+      <w:bookmarkStart w:id="0" w:name="_GoBack"/>
+      <w:r>
+        <w:rPr>
+          <w:color w:val="FF0000"/>
+        </w:rPr>
+        <w:t>10/10/2018</w:t>
+      </w:r>
+    </w:p>
+    <w:p>
+      <w:pPr>
+        <w:rPr>
+          <w:sz w:val="18"/>
+        </w:rPr>
+      </w:pPr>
+      <w:proofErr w:type="gramStart"/>
+      <w:r>
+        <w:rPr>
+          <w:sz w:val="18"/>
+        </w:rPr>
+        <w:t xml:space="preserve">To </w:t>
+      </w:r>
+      <w:r>
+        <w:rPr>
+          <w:sz w:val="18"/>
+        </w:rPr>
+        <w:t xml:space="preserve"> complete</w:t>
+      </w:r>
+      <w:proofErr w:type="gramEnd"/>
+      <w:r>
+        <w:rPr>
+          <w:sz w:val="18"/>
+        </w:rPr>
+        <w:t xml:space="preserve"> and create monthly forecast is  a challenge not only in a sense there is a lot of data transformation, but also you want to capture most up to date and complete information related to future demand, </w:t>
+      </w:r>
+      <w:proofErr w:type="spellStart"/>
+      <w:r>
+        <w:rPr>
+          <w:sz w:val="18"/>
+        </w:rPr>
+        <w:t>wether</w:t>
+      </w:r>
+      <w:proofErr w:type="spellEnd"/>
+      <w:r>
+        <w:rPr>
+          <w:sz w:val="18"/>
+        </w:rPr>
+        <w:t xml:space="preserve"> it is a large commercial order or mi, you want to capture but do not want to go through a whole process again after complete forecast process and re start because it was missed. Sometime team member is not available or busy with other project, like one for NP – </w:t>
+      </w:r>
+      <w:proofErr w:type="spellStart"/>
+      <w:r>
+        <w:rPr>
+          <w:sz w:val="18"/>
+        </w:rPr>
+        <w:t>Qmotion</w:t>
+      </w:r>
+      <w:proofErr w:type="spellEnd"/>
+      <w:r>
+        <w:rPr>
+          <w:sz w:val="18"/>
+        </w:rPr>
+        <w:t xml:space="preserve"> tube + foam, after we had a meeting together with Anna, after one week there is still no SKU set up when I talk to </w:t>
+      </w:r>
+      <w:proofErr w:type="spellStart"/>
+      <w:r>
+        <w:rPr>
+          <w:sz w:val="18"/>
+        </w:rPr>
+        <w:t>Balan</w:t>
+      </w:r>
+      <w:proofErr w:type="spellEnd"/>
+      <w:r>
+        <w:rPr>
+          <w:sz w:val="18"/>
+        </w:rPr>
+        <w:t xml:space="preserve"> he mentioned his team is under heavy workload and he does not have adequate info like </w:t>
+      </w:r>
+      <w:proofErr w:type="gramStart"/>
+      <w:r>
+        <w:rPr>
+          <w:sz w:val="18"/>
+        </w:rPr>
+        <w:t>cost ,</w:t>
+      </w:r>
+      <w:proofErr w:type="gramEnd"/>
+      <w:r>
+        <w:rPr>
+          <w:sz w:val="18"/>
+        </w:rPr>
+        <w:t xml:space="preserve"> work centre – router </w:t>
+      </w:r>
+      <w:proofErr w:type="spellStart"/>
+      <w:r>
+        <w:rPr>
+          <w:sz w:val="18"/>
+        </w:rPr>
+        <w:t>etc</w:t>
+      </w:r>
+      <w:proofErr w:type="spellEnd"/>
+      <w:r>
+        <w:rPr>
+          <w:sz w:val="18"/>
+        </w:rPr>
+        <w:t xml:space="preserve"> to set up product in Master ( burden ? ). So I guess what I am trying to say is that it is not one man job and my work is depend on others as well.</w:t>
+      </w:r>
+      <w:r>
+        <w:rPr>
+          <w:sz w:val="18"/>
+        </w:rPr>
+        <w:t xml:space="preserve"> You need to work as team and everyone is different some might take longer time some are not, they are not all as good as you are your meeting your /business expectation. You just need to be aware or be conscious of that </w:t>
+      </w:r>
+      <w:proofErr w:type="gramStart"/>
+      <w:r>
+        <w:rPr>
+          <w:sz w:val="18"/>
+        </w:rPr>
+        <w:t>( be</w:t>
+      </w:r>
+      <w:proofErr w:type="gramEnd"/>
+      <w:r>
+        <w:rPr>
+          <w:sz w:val="18"/>
+        </w:rPr>
+        <w:t xml:space="preserve"> mindful ). Because you need to work together within a team.</w:t>
+      </w:r>
+    </w:p>
+    <w:p>
+      <w:pPr>
+        <w:rPr>
+          <w:sz w:val="18"/>
+        </w:rPr>
+      </w:pPr>
+      <w:r>
+        <w:rPr>
+          <w:sz w:val="18"/>
+        </w:rPr>
+        <w:t xml:space="preserve">Talking about large commercial </w:t>
+      </w:r>
+      <w:proofErr w:type="gramStart"/>
+      <w:r>
+        <w:rPr>
+          <w:sz w:val="18"/>
+        </w:rPr>
+        <w:t>order ,</w:t>
+      </w:r>
+      <w:proofErr w:type="gramEnd"/>
+      <w:r>
+        <w:rPr>
+          <w:sz w:val="18"/>
+        </w:rPr>
+        <w:t xml:space="preserve"> you know how hard it is to get all information together and more difficult though, sometime you need to spend more time to cleanse and communicate and confirm the info you get , like </w:t>
+      </w:r>
+      <w:proofErr w:type="spellStart"/>
+      <w:r>
+        <w:rPr>
+          <w:sz w:val="18"/>
+        </w:rPr>
+        <w:t>Wynstan</w:t>
+      </w:r>
+      <w:proofErr w:type="spellEnd"/>
+      <w:r>
+        <w:rPr>
+          <w:sz w:val="18"/>
+        </w:rPr>
+        <w:t xml:space="preserve"> project, new customer – the spreadsheet is like terrible. And not clear, has obsolete item – we had at least 2 meeting / 2 week to get final data set. Because during the process you have to talk and communicate with other team </w:t>
+      </w:r>
+      <w:proofErr w:type="gramStart"/>
+      <w:r>
+        <w:rPr>
+          <w:sz w:val="18"/>
+        </w:rPr>
+        <w:t>( product</w:t>
+      </w:r>
+      <w:proofErr w:type="gramEnd"/>
+      <w:r>
+        <w:rPr>
+          <w:sz w:val="18"/>
+        </w:rPr>
+        <w:t xml:space="preserve"> – </w:t>
+      </w:r>
+      <w:proofErr w:type="spellStart"/>
+      <w:r>
+        <w:rPr>
+          <w:sz w:val="18"/>
+        </w:rPr>
+        <w:t>kevin</w:t>
+      </w:r>
+      <w:proofErr w:type="spellEnd"/>
+      <w:r>
+        <w:rPr>
+          <w:sz w:val="18"/>
+        </w:rPr>
+        <w:t xml:space="preserve">, customer service – </w:t>
+      </w:r>
+      <w:proofErr w:type="spellStart"/>
+      <w:r>
+        <w:rPr>
+          <w:sz w:val="18"/>
+        </w:rPr>
+        <w:t>etc</w:t>
+      </w:r>
+      <w:proofErr w:type="spellEnd"/>
+      <w:r>
+        <w:rPr>
+          <w:sz w:val="18"/>
+        </w:rPr>
+        <w:t xml:space="preserve"> ) and this all takes time.</w:t>
+      </w:r>
+    </w:p>
+    <w:bookmarkEnd w:id="0"/>
+    <w:p>
+      <w:pPr>
+        <w:rPr>
+          <w:sz w:val="18"/>
         </w:rPr>
       </w:pPr>
     </w:p>

</xml_diff>

<commit_message>
add Web_Statistics_Knowledge file, update HD_DemandPlanning file 22-02-2019
</commit_message>
<xml_diff>
--- a/HD_DemandPlanning_Documentation.docx
+++ b/HD_DemandPlanning_Documentation.docx
@@ -6817,215 +6817,461 @@
           <w:color w:val="FF0000"/>
         </w:rPr>
       </w:pPr>
+      <w:r>
+        <w:rPr>
+          <w:color w:val="FF0000"/>
+        </w:rPr>
+        <w:t>10/10/2018</w:t>
+      </w:r>
+    </w:p>
+    <w:p>
+      <w:pPr>
+        <w:rPr>
+          <w:sz w:val="18"/>
+        </w:rPr>
+      </w:pPr>
+      <w:proofErr w:type="gramStart"/>
+      <w:r>
+        <w:rPr>
+          <w:sz w:val="18"/>
+        </w:rPr>
+        <w:t xml:space="preserve">To </w:t>
+      </w:r>
+      <w:r>
+        <w:rPr>
+          <w:sz w:val="18"/>
+        </w:rPr>
+        <w:t xml:space="preserve"> complete</w:t>
+      </w:r>
+      <w:proofErr w:type="gramEnd"/>
+      <w:r>
+        <w:rPr>
+          <w:sz w:val="18"/>
+        </w:rPr>
+        <w:t xml:space="preserve"> and create monthly forecast is  a challenge not only in a sense there is a lot of data transformation, but also you want to capture most up to date and complete information related to future demand, </w:t>
+      </w:r>
+      <w:proofErr w:type="spellStart"/>
+      <w:r>
+        <w:rPr>
+          <w:sz w:val="18"/>
+        </w:rPr>
+        <w:t>wether</w:t>
+      </w:r>
+      <w:proofErr w:type="spellEnd"/>
+      <w:r>
+        <w:rPr>
+          <w:sz w:val="18"/>
+        </w:rPr>
+        <w:t xml:space="preserve"> it is a large commercial order or mi, you want to capture but do not want to go through a whole process again after complete forecast process and re start because it was missed. Sometime team member is not available or busy with other project, like one for NP – </w:t>
+      </w:r>
+      <w:proofErr w:type="spellStart"/>
+      <w:r>
+        <w:rPr>
+          <w:sz w:val="18"/>
+        </w:rPr>
+        <w:t>Qmotion</w:t>
+      </w:r>
+      <w:proofErr w:type="spellEnd"/>
+      <w:r>
+        <w:rPr>
+          <w:sz w:val="18"/>
+        </w:rPr>
+        <w:t xml:space="preserve"> tube + foam, after we had a meeting together with Anna, after one week there is still no SKU set up when I talk to </w:t>
+      </w:r>
+      <w:proofErr w:type="spellStart"/>
+      <w:r>
+        <w:rPr>
+          <w:sz w:val="18"/>
+        </w:rPr>
+        <w:t>Balan</w:t>
+      </w:r>
+      <w:proofErr w:type="spellEnd"/>
+      <w:r>
+        <w:rPr>
+          <w:sz w:val="18"/>
+        </w:rPr>
+        <w:t xml:space="preserve"> he mentioned his team is under heavy workload and he does not have adequate info like </w:t>
+      </w:r>
+      <w:proofErr w:type="gramStart"/>
+      <w:r>
+        <w:rPr>
+          <w:sz w:val="18"/>
+        </w:rPr>
+        <w:t>cost ,</w:t>
+      </w:r>
+      <w:proofErr w:type="gramEnd"/>
+      <w:r>
+        <w:rPr>
+          <w:sz w:val="18"/>
+        </w:rPr>
+        <w:t xml:space="preserve"> work centre – router </w:t>
+      </w:r>
+      <w:proofErr w:type="spellStart"/>
+      <w:r>
+        <w:rPr>
+          <w:sz w:val="18"/>
+        </w:rPr>
+        <w:t>etc</w:t>
+      </w:r>
+      <w:proofErr w:type="spellEnd"/>
+      <w:r>
+        <w:rPr>
+          <w:sz w:val="18"/>
+        </w:rPr>
+        <w:t xml:space="preserve"> to set up product in Master ( burden ? ). So I guess what I am trying to say is that it is not one man job and my work is depend on others as well.</w:t>
+      </w:r>
+      <w:r>
+        <w:rPr>
+          <w:sz w:val="18"/>
+        </w:rPr>
+        <w:t xml:space="preserve"> You need to work as team and everyone is different some might take longer time some are not, they are not all as good as you are your meeting your /business expectation. You just need to be aware or be conscious of that </w:t>
+      </w:r>
+      <w:proofErr w:type="gramStart"/>
+      <w:r>
+        <w:rPr>
+          <w:sz w:val="18"/>
+        </w:rPr>
+        <w:t>( be</w:t>
+      </w:r>
+      <w:proofErr w:type="gramEnd"/>
+      <w:r>
+        <w:rPr>
+          <w:sz w:val="18"/>
+        </w:rPr>
+        <w:t xml:space="preserve"> mindful ). Because you need to work together within a team.</w:t>
+      </w:r>
+    </w:p>
+    <w:p>
+      <w:pPr>
+        <w:rPr>
+          <w:sz w:val="18"/>
+        </w:rPr>
+      </w:pPr>
+      <w:r>
+        <w:rPr>
+          <w:sz w:val="18"/>
+        </w:rPr>
+        <w:t xml:space="preserve">Talking about large commercial </w:t>
+      </w:r>
+      <w:proofErr w:type="gramStart"/>
+      <w:r>
+        <w:rPr>
+          <w:sz w:val="18"/>
+        </w:rPr>
+        <w:t>order ,</w:t>
+      </w:r>
+      <w:proofErr w:type="gramEnd"/>
+      <w:r>
+        <w:rPr>
+          <w:sz w:val="18"/>
+        </w:rPr>
+        <w:t xml:space="preserve"> you know how hard it is to get all information together and more difficult though, sometime you need to spend more time to cleanse and communicate and confirm the info you get , like </w:t>
+      </w:r>
+      <w:proofErr w:type="spellStart"/>
+      <w:r>
+        <w:rPr>
+          <w:sz w:val="18"/>
+        </w:rPr>
+        <w:t>Wynstan</w:t>
+      </w:r>
+      <w:proofErr w:type="spellEnd"/>
+      <w:r>
+        <w:rPr>
+          <w:sz w:val="18"/>
+        </w:rPr>
+        <w:t xml:space="preserve"> project, new customer – the spreadsheet is like terrible. And not clear, has obsolete item – we had at least 2 meeting / 2 week to get final data set. Because during the process you have to talk and communicate with other team </w:t>
+      </w:r>
+      <w:proofErr w:type="gramStart"/>
+      <w:r>
+        <w:rPr>
+          <w:sz w:val="18"/>
+        </w:rPr>
+        <w:t>( product</w:t>
+      </w:r>
+      <w:proofErr w:type="gramEnd"/>
+      <w:r>
+        <w:rPr>
+          <w:sz w:val="18"/>
+        </w:rPr>
+        <w:t xml:space="preserve"> – </w:t>
+      </w:r>
+      <w:proofErr w:type="spellStart"/>
+      <w:r>
+        <w:rPr>
+          <w:sz w:val="18"/>
+        </w:rPr>
+        <w:t>kevin</w:t>
+      </w:r>
+      <w:proofErr w:type="spellEnd"/>
+      <w:r>
+        <w:rPr>
+          <w:sz w:val="18"/>
+        </w:rPr>
+        <w:t xml:space="preserve">, customer service – </w:t>
+      </w:r>
+      <w:proofErr w:type="spellStart"/>
+      <w:r>
+        <w:rPr>
+          <w:sz w:val="18"/>
+        </w:rPr>
+        <w:t>etc</w:t>
+      </w:r>
+      <w:proofErr w:type="spellEnd"/>
+      <w:r>
+        <w:rPr>
+          <w:sz w:val="18"/>
+        </w:rPr>
+        <w:t xml:space="preserve"> ) and this all takes time.</w:t>
+      </w:r>
+    </w:p>
+    <w:p>
+      <w:pPr>
+        <w:rPr>
+          <w:sz w:val="18"/>
+        </w:rPr>
+      </w:pPr>
+    </w:p>
+    <w:p>
+      <w:pPr>
+        <w:rPr>
+          <w:sz w:val="18"/>
+        </w:rPr>
+      </w:pPr>
+    </w:p>
+    <w:p>
+      <w:pPr>
+        <w:pBdr>
+          <w:bottom w:val="single" w:sz="6" w:space="1" w:color="auto"/>
+        </w:pBdr>
+        <w:rPr>
+          <w:sz w:val="18"/>
+        </w:rPr>
+      </w:pPr>
+    </w:p>
+    <w:p>
+      <w:pPr>
+        <w:rPr>
+          <w:sz w:val="18"/>
+        </w:rPr>
+      </w:pPr>
+    </w:p>
+    <w:p>
+      <w:pPr>
+        <w:rPr>
+          <w:sz w:val="18"/>
+        </w:rPr>
+      </w:pPr>
+      <w:r>
+        <w:rPr>
+          <w:sz w:val="18"/>
+        </w:rPr>
+        <w:t>7/2/2019</w:t>
+      </w:r>
+    </w:p>
+    <w:p>
+      <w:pPr>
+        <w:rPr>
+          <w:sz w:val="18"/>
+        </w:rPr>
+      </w:pPr>
+      <w:hyperlink r:id="rId21" w:history="1">
+        <w:r>
+          <w:rPr>
+            <w:rStyle w:val="Hyperlink"/>
+            <w:sz w:val="18"/>
+          </w:rPr>
+          <w:t>https://help.sap.com/doc/saphelp_scm50/5.0/en-US/ac/216b89337b11d398290000e8a49608/content.htm?no_cache=true</w:t>
+        </w:r>
+      </w:hyperlink>
+    </w:p>
+    <w:p>
+      <w:pPr>
+        <w:rPr>
+          <w:sz w:val="18"/>
+        </w:rPr>
+      </w:pPr>
       <w:bookmarkStart w:id="0" w:name="_GoBack"/>
-      <w:r>
-        <w:rPr>
-          <w:color w:val="FF0000"/>
-        </w:rPr>
-        <w:t>10/10/2018</w:t>
-      </w:r>
-    </w:p>
-    <w:p>
-      <w:pPr>
-        <w:rPr>
-          <w:sz w:val="18"/>
-        </w:rPr>
-      </w:pPr>
-      <w:proofErr w:type="gramStart"/>
-      <w:r>
-        <w:rPr>
-          <w:sz w:val="18"/>
-        </w:rPr>
-        <w:t xml:space="preserve">To </w:t>
-      </w:r>
-      <w:r>
-        <w:rPr>
-          <w:sz w:val="18"/>
-        </w:rPr>
-        <w:t xml:space="preserve"> complete</w:t>
-      </w:r>
-      <w:proofErr w:type="gramEnd"/>
-      <w:r>
-        <w:rPr>
-          <w:sz w:val="18"/>
-        </w:rPr>
-        <w:t xml:space="preserve"> and create monthly forecast is  a challenge not only in a sense there is a lot of data transformation, but also you want to capture most up to date and complete information related to future demand, </w:t>
-      </w:r>
-      <w:proofErr w:type="spellStart"/>
-      <w:r>
-        <w:rPr>
-          <w:sz w:val="18"/>
-        </w:rPr>
-        <w:t>wether</w:t>
-      </w:r>
-      <w:proofErr w:type="spellEnd"/>
-      <w:r>
-        <w:rPr>
-          <w:sz w:val="18"/>
-        </w:rPr>
-        <w:t xml:space="preserve"> it is a large commercial order or mi, you want to capture but do not want to go through a whole process again after complete forecast process and re start because it was missed. Sometime team member is not available or busy with other project, like one for NP – </w:t>
-      </w:r>
-      <w:proofErr w:type="spellStart"/>
-      <w:r>
-        <w:rPr>
-          <w:sz w:val="18"/>
-        </w:rPr>
-        <w:t>Qmotion</w:t>
-      </w:r>
-      <w:proofErr w:type="spellEnd"/>
-      <w:r>
-        <w:rPr>
-          <w:sz w:val="18"/>
-        </w:rPr>
-        <w:t xml:space="preserve"> tube + foam, after we had a meeting together with Anna, after one week there is still no SKU set up when I talk to </w:t>
-      </w:r>
-      <w:proofErr w:type="spellStart"/>
-      <w:r>
-        <w:rPr>
-          <w:sz w:val="18"/>
-        </w:rPr>
-        <w:t>Balan</w:t>
-      </w:r>
-      <w:proofErr w:type="spellEnd"/>
-      <w:r>
-        <w:rPr>
-          <w:sz w:val="18"/>
-        </w:rPr>
-        <w:t xml:space="preserve"> he mentioned his team is under heavy workload and he does not have adequate info like </w:t>
-      </w:r>
-      <w:proofErr w:type="gramStart"/>
-      <w:r>
-        <w:rPr>
-          <w:sz w:val="18"/>
-        </w:rPr>
-        <w:t>cost ,</w:t>
-      </w:r>
-      <w:proofErr w:type="gramEnd"/>
-      <w:r>
-        <w:rPr>
-          <w:sz w:val="18"/>
-        </w:rPr>
-        <w:t xml:space="preserve"> work centre – router </w:t>
-      </w:r>
-      <w:proofErr w:type="spellStart"/>
-      <w:r>
-        <w:rPr>
-          <w:sz w:val="18"/>
-        </w:rPr>
-        <w:t>etc</w:t>
-      </w:r>
-      <w:proofErr w:type="spellEnd"/>
-      <w:r>
-        <w:rPr>
-          <w:sz w:val="18"/>
-        </w:rPr>
-        <w:t xml:space="preserve"> to set up product in Master ( burden ? ). So I guess what I am trying to say is that it is not one man job and my work is depend on others as well.</w:t>
-      </w:r>
-      <w:r>
-        <w:rPr>
-          <w:sz w:val="18"/>
-        </w:rPr>
-        <w:t xml:space="preserve"> You need to work as team and everyone is different some might take longer time some are not, they are not all as good as you are your meeting your /business expectation. You just need to be aware or be conscious of that </w:t>
-      </w:r>
-      <w:proofErr w:type="gramStart"/>
-      <w:r>
-        <w:rPr>
-          <w:sz w:val="18"/>
-        </w:rPr>
-        <w:t>( be</w:t>
-      </w:r>
-      <w:proofErr w:type="gramEnd"/>
-      <w:r>
-        <w:rPr>
-          <w:sz w:val="18"/>
-        </w:rPr>
-        <w:t xml:space="preserve"> mindful ). Because you need to work together within a team.</w:t>
-      </w:r>
-    </w:p>
-    <w:p>
-      <w:pPr>
-        <w:rPr>
-          <w:sz w:val="18"/>
-        </w:rPr>
-      </w:pPr>
-      <w:r>
-        <w:rPr>
-          <w:sz w:val="18"/>
-        </w:rPr>
-        <w:t xml:space="preserve">Talking about large commercial </w:t>
-      </w:r>
-      <w:proofErr w:type="gramStart"/>
-      <w:r>
-        <w:rPr>
-          <w:sz w:val="18"/>
-        </w:rPr>
-        <w:t>order ,</w:t>
-      </w:r>
-      <w:proofErr w:type="gramEnd"/>
-      <w:r>
-        <w:rPr>
-          <w:sz w:val="18"/>
-        </w:rPr>
-        <w:t xml:space="preserve"> you know how hard it is to get all information together and more difficult though, sometime you need to spend more time to cleanse and communicate and confirm the info you get , like </w:t>
-      </w:r>
-      <w:proofErr w:type="spellStart"/>
-      <w:r>
-        <w:rPr>
-          <w:sz w:val="18"/>
-        </w:rPr>
-        <w:t>Wynstan</w:t>
-      </w:r>
-      <w:proofErr w:type="spellEnd"/>
-      <w:r>
-        <w:rPr>
-          <w:sz w:val="18"/>
-        </w:rPr>
-        <w:t xml:space="preserve"> project, new customer – the spreadsheet is like terrible. And not clear, has obsolete item – we had at least 2 meeting / 2 week to get final data set. Because during the process you have to talk and communicate with other team </w:t>
-      </w:r>
-      <w:proofErr w:type="gramStart"/>
-      <w:r>
-        <w:rPr>
-          <w:sz w:val="18"/>
-        </w:rPr>
-        <w:t>( product</w:t>
-      </w:r>
-      <w:proofErr w:type="gramEnd"/>
-      <w:r>
-        <w:rPr>
-          <w:sz w:val="18"/>
-        </w:rPr>
-        <w:t xml:space="preserve"> – </w:t>
-      </w:r>
-      <w:proofErr w:type="spellStart"/>
-      <w:r>
-        <w:rPr>
-          <w:sz w:val="18"/>
-        </w:rPr>
-        <w:t>kevin</w:t>
-      </w:r>
-      <w:proofErr w:type="spellEnd"/>
-      <w:r>
-        <w:rPr>
-          <w:sz w:val="18"/>
-        </w:rPr>
-        <w:t xml:space="preserve">, customer service – </w:t>
-      </w:r>
-      <w:proofErr w:type="spellStart"/>
-      <w:r>
-        <w:rPr>
-          <w:sz w:val="18"/>
-        </w:rPr>
-        <w:t>etc</w:t>
-      </w:r>
-      <w:proofErr w:type="spellEnd"/>
-      <w:r>
-        <w:rPr>
-          <w:sz w:val="18"/>
-        </w:rPr>
-        <w:t xml:space="preserve"> ) and this all takes time.</w:t>
-      </w:r>
-    </w:p>
-    <w:bookmarkEnd w:id="0"/>
+      <w:bookmarkEnd w:id="0"/>
+    </w:p>
+    <w:p>
+      <w:pPr>
+        <w:rPr>
+          <w:sz w:val="18"/>
+        </w:rPr>
+      </w:pPr>
+    </w:p>
+    <w:p>
+      <w:pPr>
+        <w:pStyle w:val="Heading2"/>
+        <w:shd w:val="clear" w:color="auto" w:fill="FFFFFF"/>
+        <w:spacing w:before="240" w:beforeAutospacing="0" w:after="60" w:afterAutospacing="0"/>
+        <w:rPr>
+          <w:rFonts w:ascii="Arial" w:hAnsi="Arial" w:cs="Arial"/>
+          <w:color w:val="000080"/>
+          <w:sz w:val="32"/>
+          <w:szCs w:val="32"/>
+        </w:rPr>
+      </w:pPr>
+      <w:r>
+        <w:rPr>
+          <w:rFonts w:ascii="Arial" w:hAnsi="Arial" w:cs="Arial"/>
+          <w:color w:val="000080"/>
+          <w:sz w:val="32"/>
+          <w:szCs w:val="32"/>
+          <w:lang w:val="de-DE"/>
+        </w:rPr>
+        <w:t> Croston Method</w:t>
+      </w:r>
+    </w:p>
+    <w:p>
+      <w:pPr>
+        <w:rPr>
+          <w:sz w:val="18"/>
+        </w:rPr>
+      </w:pPr>
+    </w:p>
+    <w:p>
+      <w:pPr>
+        <w:rPr>
+          <w:sz w:val="18"/>
+        </w:rPr>
+      </w:pPr>
+    </w:p>
+    <w:p>
+      <w:pPr>
+        <w:pStyle w:val="Heading3"/>
+        <w:shd w:val="clear" w:color="auto" w:fill="FFFFFF"/>
+        <w:spacing w:before="120" w:after="60"/>
+        <w:rPr>
+          <w:rFonts w:ascii="Arial" w:hAnsi="Arial" w:cs="Arial"/>
+          <w:color w:val="000080"/>
+          <w:sz w:val="28"/>
+          <w:szCs w:val="28"/>
+        </w:rPr>
+      </w:pPr>
+      <w:r>
+        <w:rPr>
+          <w:rFonts w:ascii="Arial" w:hAnsi="Arial" w:cs="Arial"/>
+          <w:color w:val="000080"/>
+          <w:sz w:val="28"/>
+          <w:szCs w:val="28"/>
+          <w:lang w:val="de-DE"/>
+        </w:rPr>
+        <w:t>Use</w:t>
+      </w:r>
+    </w:p>
+    <w:p>
+      <w:pPr>
+        <w:shd w:val="clear" w:color="auto" w:fill="FFFFFF"/>
+        <w:spacing w:before="60" w:after="60" w:line="360" w:lineRule="atLeast"/>
+        <w:rPr>
+          <w:rFonts w:ascii="Arial" w:hAnsi="Arial" w:cs="Arial"/>
+          <w:color w:val="333333"/>
+          <w:sz w:val="27"/>
+          <w:szCs w:val="27"/>
+        </w:rPr>
+      </w:pPr>
+      <w:r>
+        <w:rPr>
+          <w:rFonts w:ascii="Arial" w:hAnsi="Arial" w:cs="Arial"/>
+          <w:color w:val="333333"/>
+          <w:sz w:val="27"/>
+          <w:szCs w:val="27"/>
+          <w:lang w:val="de-DE"/>
+        </w:rPr>
+        <w:t>Exponential smoothing is often used to forecast demand in stock control systems. If demand is intermittent, however, this method almost always produces inappropriate stock levels. The Croston method is suitable if demand appears at random, with many</w:t>
+      </w:r>
+      <w:r>
+        <w:rPr>
+          <w:rFonts w:ascii="Symbol" w:hAnsi="Symbol" w:cs="Arial"/>
+          <w:color w:val="333333"/>
+          <w:sz w:val="27"/>
+          <w:szCs w:val="27"/>
+          <w:lang w:val="de-DE"/>
+        </w:rPr>
+        <w:t></w:t>
+      </w:r>
+      <w:r>
+        <w:rPr>
+          <w:rFonts w:ascii="Symbol" w:hAnsi="Symbol" w:cs="Arial"/>
+          <w:color w:val="333333"/>
+          <w:sz w:val="27"/>
+          <w:szCs w:val="27"/>
+          <w:lang w:val="de-DE"/>
+        </w:rPr>
+        <w:t></w:t>
+      </w:r>
+      <w:r>
+        <w:rPr>
+          <w:rFonts w:ascii="Arial" w:hAnsi="Arial" w:cs="Arial"/>
+          <w:color w:val="333333"/>
+          <w:sz w:val="27"/>
+          <w:szCs w:val="27"/>
+          <w:lang w:val="de-DE"/>
+        </w:rPr>
+        <w:t>or even most</w:t>
+      </w:r>
+      <w:r>
+        <w:rPr>
+          <w:rFonts w:ascii="Symbol" w:hAnsi="Symbol" w:cs="Arial"/>
+          <w:color w:val="333333"/>
+          <w:sz w:val="27"/>
+          <w:szCs w:val="27"/>
+          <w:lang w:val="de-DE"/>
+        </w:rPr>
+        <w:t></w:t>
+      </w:r>
+      <w:r>
+        <w:rPr>
+          <w:rFonts w:ascii="Symbol" w:hAnsi="Symbol" w:cs="Arial"/>
+          <w:color w:val="333333"/>
+          <w:sz w:val="27"/>
+          <w:szCs w:val="27"/>
+          <w:lang w:val="de-DE"/>
+        </w:rPr>
+        <w:t></w:t>
+      </w:r>
+      <w:r>
+        <w:rPr>
+          <w:rFonts w:ascii="Arial" w:hAnsi="Arial" w:cs="Arial"/>
+          <w:color w:val="333333"/>
+          <w:sz w:val="27"/>
+          <w:szCs w:val="27"/>
+          <w:lang w:val="de-DE"/>
+        </w:rPr>
+        <w:t>time periods having no demand; where demand does occur, the historical data is randomly distributed, independently or almost independently of the demand interval. Such demand patterns are known as "lumpy demand" or intermittent, irregular, random or sporadic demand. One example might be demand for spare parts or equipment that are usually ordered in batches to replenish downstream inventories.</w:t>
+      </w:r>
+    </w:p>
+    <w:p>
+      <w:pPr>
+        <w:shd w:val="clear" w:color="auto" w:fill="FFFFFF"/>
+        <w:spacing w:before="60" w:after="60" w:line="360" w:lineRule="atLeast"/>
+        <w:rPr>
+          <w:rFonts w:ascii="Arial" w:hAnsi="Arial" w:cs="Arial"/>
+          <w:color w:val="333333"/>
+          <w:sz w:val="27"/>
+          <w:szCs w:val="27"/>
+        </w:rPr>
+      </w:pPr>
+      <w:r>
+        <w:rPr>
+          <w:rFonts w:ascii="Arial" w:hAnsi="Arial" w:cs="Arial"/>
+          <w:color w:val="333333"/>
+          <w:sz w:val="27"/>
+          <w:szCs w:val="27"/>
+          <w:lang w:val="de-DE"/>
+        </w:rPr>
+        <w:lastRenderedPageBreak/>
+        <w:t>In Releases up to 3.1 no ex-post forecast was calculated with this forecast strategy. This is possible in Release 4.0.</w:t>
+      </w:r>
+    </w:p>
+    <w:p>
+      <w:pPr>
+        <w:rPr>
+          <w:sz w:val="18"/>
+        </w:rPr>
+      </w:pPr>
+    </w:p>
     <w:p>
       <w:pPr>
         <w:rPr>
@@ -8371,6 +8617,29 @@
       <w:lang w:eastAsia="en-AU"/>
     </w:rPr>
   </w:style>
+  <w:style w:type="paragraph" w:styleId="Heading3">
+    <w:name w:val="heading 3"/>
+    <w:basedOn w:val="Normal"/>
+    <w:next w:val="Normal"/>
+    <w:link w:val="Heading3Char"/>
+    <w:uiPriority w:val="9"/>
+    <w:semiHidden/>
+    <w:unhideWhenUsed/>
+    <w:qFormat/>
+    <w:rsid w:val="006A7C7E"/>
+    <w:pPr>
+      <w:keepNext/>
+      <w:keepLines/>
+      <w:spacing w:before="40" w:after="0"/>
+      <w:outlineLvl w:val="2"/>
+    </w:pPr>
+    <w:rPr>
+      <w:rFonts w:asciiTheme="majorHAnsi" w:eastAsiaTheme="majorEastAsia" w:hAnsiTheme="majorHAnsi" w:cstheme="majorBidi"/>
+      <w:color w:val="1F4D78" w:themeColor="accent1" w:themeShade="7F"/>
+      <w:sz w:val="24"/>
+      <w:szCs w:val="24"/>
+    </w:rPr>
+  </w:style>
   <w:style w:type="character" w:default="1" w:styleId="DefaultParagraphFont">
     <w:name w:val="Default Paragraph Font"/>
     <w:uiPriority w:val="1"/>
@@ -8531,6 +8800,20 @@
       <w:sz w:val="24"/>
       <w:szCs w:val="24"/>
       <w:lang w:eastAsia="en-AU"/>
+    </w:rPr>
+  </w:style>
+  <w:style w:type="character" w:customStyle="1" w:styleId="Heading3Char">
+    <w:name w:val="Heading 3 Char"/>
+    <w:basedOn w:val="DefaultParagraphFont"/>
+    <w:link w:val="Heading3"/>
+    <w:uiPriority w:val="9"/>
+    <w:semiHidden/>
+    <w:rsid w:val="006A7C7E"/>
+    <w:rPr>
+      <w:rFonts w:asciiTheme="majorHAnsi" w:eastAsiaTheme="majorEastAsia" w:hAnsiTheme="majorHAnsi" w:cstheme="majorBidi"/>
+      <w:color w:val="1F4D78" w:themeColor="accent1" w:themeShade="7F"/>
+      <w:sz w:val="24"/>
+      <w:szCs w:val="24"/>
     </w:rPr>
   </w:style>
 </w:styles>

</xml_diff>